<commit_message>
Update TeaSuprem Exploit Document.docx
</commit_message>
<xml_diff>
--- a/TeaSuprem Exploit Document.docx
+++ b/TeaSuprem Exploit Document.docx
@@ -2,7 +2,10 @@
 <file path=word/document.xml><?xml version="1.0" encoding="utf-8"?>
 <w:document xmlns:wpc="http://schemas.microsoft.com/office/word/2010/wordprocessingCanvas" xmlns:cx="http://schemas.microsoft.com/office/drawing/2014/chartex" xmlns:cx1="http://schemas.microsoft.com/office/drawing/2015/9/8/chartex" xmlns:mc="http://schemas.openxmlformats.org/markup-compatibility/2006" xmlns:o="urn:schemas-microsoft-com:office:office" xmlns:r="http://schemas.openxmlformats.org/officeDocument/2006/relationships" xmlns:m="http://schemas.openxmlformats.org/officeDocument/2006/math" xmlns:v="urn:schemas-microsoft-com:vml" xmlns:wp14="http://schemas.microsoft.com/office/word/2010/wordprocessingDrawing" xmlns:wp="http://schemas.openxmlformats.org/drawingml/2006/wordprocessingDrawing" xmlns:w10="urn:schemas-microsoft-com:office:word" xmlns:w="http://schemas.openxmlformats.org/wordprocessingml/2006/main" xmlns:w14="http://schemas.microsoft.com/office/word/2010/wordml" xmlns:w15="http://schemas.microsoft.com/office/word/2012/wordml" xmlns:w16se="http://schemas.microsoft.com/office/word/2015/wordml/symex" xmlns:wpg="http://schemas.microsoft.com/office/word/2010/wordprocessingGroup" xmlns:wpi="http://schemas.microsoft.com/office/word/2010/wordprocessingInk" xmlns:wne="http://schemas.microsoft.com/office/word/2006/wordml" xmlns:wps="http://schemas.microsoft.com/office/word/2010/wordprocessingShape" mc:Ignorable="w14 w15 w16se wp14">
   <w:body>
-    <w:p/>
+    <w:p>
+      <w:bookmarkStart w:id="0" w:name="_GoBack"/>
+      <w:bookmarkEnd w:id="0"/>
+    </w:p>
     <w:p/>
     <w:p/>
     <w:p/>
@@ -19,13 +22,8 @@
       <w:r>
         <w:t>Tea-</w:t>
       </w:r>
-      <w:proofErr w:type="spellStart"/>
-      <w:r>
-        <w:t>Suprem</w:t>
-      </w:r>
-      <w:proofErr w:type="spellEnd"/>
-      <w:r>
-        <w:t xml:space="preserve"> Exploit Document</w:t>
+      <w:r>
+        <w:t>Suprem Exploit Document</w:t>
       </w:r>
     </w:p>
     <w:p>
@@ -53,74 +51,18 @@
     </w:p>
     <w:p>
       <w:r>
-        <w:t xml:space="preserve">Welcome to the </w:t>
-      </w:r>
-      <w:proofErr w:type="spellStart"/>
-      <w:r>
-        <w:t>TeaSuprem</w:t>
-      </w:r>
-      <w:proofErr w:type="spellEnd"/>
-      <w:r>
-        <w:t xml:space="preserve"> exploit documentations. In this document you will learn about how </w:t>
-      </w:r>
-      <w:proofErr w:type="spellStart"/>
-      <w:r>
-        <w:t>TeaSuprem</w:t>
-      </w:r>
-      <w:proofErr w:type="spellEnd"/>
-      <w:r>
-        <w:t xml:space="preserve"> was created and how it works. If you do not understand programming you may not want to read this but it can teach you about how programming works and maybe some skills.</w:t>
-      </w:r>
-    </w:p>
-    <w:p>
-      <w:r>
-        <w:t xml:space="preserve">The first thing you should know is how </w:t>
-      </w:r>
-      <w:proofErr w:type="spellStart"/>
-      <w:r>
-        <w:t>TeaSuprem</w:t>
-      </w:r>
-      <w:proofErr w:type="spellEnd"/>
-      <w:r>
-        <w:t xml:space="preserve"> started! </w:t>
-      </w:r>
-      <w:proofErr w:type="spellStart"/>
-      <w:r>
-        <w:t>TeaSuprem</w:t>
-      </w:r>
-      <w:proofErr w:type="spellEnd"/>
-      <w:r>
-        <w:t xml:space="preserve"> is a project created by </w:t>
-      </w:r>
-      <w:proofErr w:type="spellStart"/>
-      <w:r>
-        <w:t>IWickGames</w:t>
-      </w:r>
-      <w:proofErr w:type="spellEnd"/>
-      <w:r>
-        <w:t xml:space="preserve"> and was created to test how TeamViewer would react with a macro or automation with clicks. While working with this it soon turned into what it is now and was published on GitHub. At first that where it ended but was then suggested to be put on </w:t>
-      </w:r>
-      <w:proofErr w:type="spellStart"/>
-      <w:r>
-        <w:t>Scammer.Info</w:t>
-      </w:r>
-      <w:proofErr w:type="spellEnd"/>
-      <w:r>
-        <w:t xml:space="preserve"> for people to use.</w:t>
-      </w:r>
-    </w:p>
-    <w:p/>
-    <w:p>
-      <w:r>
-        <w:t xml:space="preserve">This project was not created to harm people or their computers. It was just a project created to test out software and how it works. Any damage you do with this is not bound to </w:t>
-      </w:r>
-      <w:proofErr w:type="spellStart"/>
-      <w:r>
-        <w:t>IWickGames</w:t>
-      </w:r>
-      <w:proofErr w:type="spellEnd"/>
-      <w:r>
-        <w:t>. You will take full responsibility for your actions with this script/software</w:t>
+        <w:t>Welcome to the TeaSuprem exploit documentations. In this document you will learn about how TeaSuprem was created and how it works. If you do not understand programming you may not want to read this but it can teach you about how programming works and maybe some skills.</w:t>
+      </w:r>
+    </w:p>
+    <w:p>
+      <w:r>
+        <w:t>The first thing you should know is how TeaSuprem started! TeaSuprem is a project created by IWickGames and was created to test how TeamViewer would react with a macro or automation with clicks. While working with this it soon turned into what it is now and was published on GitHub. At first that where it ended but was then suggested to be put on Scammer.Info for people to use.</w:t>
+      </w:r>
+    </w:p>
+    <w:p/>
+    <w:p>
+      <w:r>
+        <w:t>This project was not created to harm people or their computers. It was just a project created to test out software and how it works. Any damage you do with this is not bound to IWickGames. You will take full responsibility for your actions with this script/software</w:t>
       </w:r>
     </w:p>
     <w:p>
@@ -211,15 +153,7 @@
         <w:t xml:space="preserve">This will be a short explanation because it’s not really that complicated like the rest. These are called by Start.bat when you select the check for update options in the main GUI. </w:t>
       </w:r>
       <w:r>
-        <w:t xml:space="preserve">Updatestart.bat just displays the status of the update while the Updatecall.bat downloads the GitHub repository as a zip and Un-zips it, then replaces all the files with the fresh copy’s to get you up on the latest version of </w:t>
-      </w:r>
-      <w:proofErr w:type="spellStart"/>
-      <w:r>
-        <w:t>TeaSuprem</w:t>
-      </w:r>
-      <w:proofErr w:type="spellEnd"/>
-      <w:r>
-        <w:t>. This is more of a user convenience factor than it is a feature.</w:t>
+        <w:t>Updatestart.bat just displays the status of the update while the Updatecall.bat downloads the GitHub repository as a zip and Un-zips it, then replaces all the files with the fresh copy’s to get you up on the latest version of TeaSuprem. This is more of a user convenience factor than it is a feature.</w:t>
       </w:r>
     </w:p>
     <w:p/>
@@ -315,15 +249,7 @@
     </w:p>
     <w:p>
       <w:r>
-        <w:t>This folder contains the exploit. These macros take over team viewer and click for you wile disabling user input to try and stop the scammer and you from messing up the clicks. These can be tweaked a little but I would only advice checking with me @</w:t>
-      </w:r>
-      <w:proofErr w:type="spellStart"/>
-      <w:r>
-        <w:t>IWickGames</w:t>
-      </w:r>
-      <w:proofErr w:type="spellEnd"/>
-      <w:r>
-        <w:t xml:space="preserve"> before doing this so you don’t break anything</w:t>
+        <w:t>This folder contains the exploit. These macros take over team viewer and click for you wile disabling user input to try and stop the scammer and you from messing up the clicks. These can be tweaked a little but I would only advice checking with me @IWickGames before doing this so you don’t break anything</w:t>
       </w:r>
       <w:r>
         <w:t xml:space="preserve"> and make the software unstable for you.</w:t>
@@ -397,23 +323,13 @@
       <w:pPr>
         <w:pStyle w:val="Heading1"/>
       </w:pPr>
-      <w:proofErr w:type="gramStart"/>
       <w:r>
         <w:t>kill-list.txt</w:t>
       </w:r>
-      <w:proofErr w:type="gramEnd"/>
-    </w:p>
-    <w:p>
-      <w:r>
-        <w:t xml:space="preserve">This file is used by Exploit.bat. It contains all the processes to kill when the exploit is triggered. This is so if a scammer is connected using </w:t>
-      </w:r>
-      <w:proofErr w:type="spellStart"/>
-      <w:r>
-        <w:t>AnyDesk</w:t>
-      </w:r>
-      <w:proofErr w:type="spellEnd"/>
-      <w:r>
-        <w:t xml:space="preserve"> or a similar client it will be killed so they can’t fight with the exploit and try to stop it from working. Feel free to add any EXEs into the file that you want or post them in the Discord and I may add them</w:t>
+    </w:p>
+    <w:p>
+      <w:r>
+        <w:t>This file is used by Exploit.bat. It contains all the processes to kill when the exploit is triggered. This is so if a scammer is connected using AnyDesk or a similar client it will be killed so they can’t fight with the exploit and try to stop it from working. Feel free to add any EXEs into the file that you want or post them in the Discord and I may add them</w:t>
       </w:r>
       <w:r>
         <w:t xml:space="preserve"> to the main version</w:t>
@@ -430,23 +346,7 @@
     </w:p>
     <w:p>
       <w:r>
-        <w:t xml:space="preserve">This file called by Exploit.bat to create a </w:t>
-      </w:r>
-      <w:proofErr w:type="spellStart"/>
-      <w:r>
-        <w:t>config</w:t>
-      </w:r>
-      <w:proofErr w:type="spellEnd"/>
-      <w:r>
-        <w:t xml:space="preserve"> file that stores the Drive name of the Virtual Shared Drive. This is used to make sure that all VM software will work with the </w:t>
-      </w:r>
-      <w:proofErr w:type="spellStart"/>
-      <w:r>
-        <w:t>TeaSuprem</w:t>
-      </w:r>
-      <w:proofErr w:type="spellEnd"/>
-      <w:r>
-        <w:t xml:space="preserve"> exploit.</w:t>
+        <w:t>This file called by Exploit.bat to create a config file that stores the Drive name of the Virtual Shared Drive. This is used to make sure that all VM software will work with the TeaSuprem exploit.</w:t>
       </w:r>
     </w:p>
     <w:p>
@@ -487,21 +387,20 @@
       <w:r>
         <w:t>-</w:t>
       </w:r>
-      <w:bookmarkStart w:id="0" w:name="_GoBack"/>
-      <w:bookmarkEnd w:id="0"/>
-      <w:proofErr w:type="spellStart"/>
-      <w:r>
-        <w:t>Suprem</w:t>
-      </w:r>
-      <w:proofErr w:type="spellEnd"/>
-      <w:r>
-        <w:t xml:space="preserve"> exploit</w:t>
+      <w:r>
+        <w:t>Suprem exploit</w:t>
       </w:r>
       <w:r>
         <w:t>. Make sure to follow the GitHub for future updates!</w:t>
       </w:r>
     </w:p>
     <w:sectPr>
+      <w:headerReference w:type="even" r:id="rId6"/>
+      <w:headerReference w:type="default" r:id="rId7"/>
+      <w:footerReference w:type="even" r:id="rId8"/>
+      <w:footerReference w:type="default" r:id="rId9"/>
+      <w:headerReference w:type="first" r:id="rId10"/>
+      <w:footerReference w:type="first" r:id="rId11"/>
       <w:pgSz w:w="12240" w:h="15840"/>
       <w:pgMar w:top="1440" w:right="1440" w:bottom="1440" w:left="1440" w:header="720" w:footer="720" w:gutter="0"/>
       <w:cols w:space="720"/>
@@ -509,6 +408,116 @@
     </w:sectPr>
   </w:body>
 </w:document>
+</file>
+
+<file path=word/endnotes.xml><?xml version="1.0" encoding="utf-8"?>
+<w:endnotes xmlns:wpc="http://schemas.microsoft.com/office/word/2010/wordprocessingCanvas" xmlns:cx="http://schemas.microsoft.com/office/drawing/2014/chartex" xmlns:cx1="http://schemas.microsoft.com/office/drawing/2015/9/8/chartex" xmlns:mc="http://schemas.openxmlformats.org/markup-compatibility/2006" xmlns:o="urn:schemas-microsoft-com:office:office" xmlns:r="http://schemas.openxmlformats.org/officeDocument/2006/relationships" xmlns:m="http://schemas.openxmlformats.org/officeDocument/2006/math" xmlns:v="urn:schemas-microsoft-com:vml" xmlns:wp14="http://schemas.microsoft.com/office/word/2010/wordprocessingDrawing" xmlns:wp="http://schemas.openxmlformats.org/drawingml/2006/wordprocessingDrawing" xmlns:w10="urn:schemas-microsoft-com:office:word" xmlns:w="http://schemas.openxmlformats.org/wordprocessingml/2006/main" xmlns:w14="http://schemas.microsoft.com/office/word/2010/wordml" xmlns:w15="http://schemas.microsoft.com/office/word/2012/wordml" xmlns:w16se="http://schemas.microsoft.com/office/word/2015/wordml/symex" xmlns:wpg="http://schemas.microsoft.com/office/word/2010/wordprocessingGroup" xmlns:wpi="http://schemas.microsoft.com/office/word/2010/wordprocessingInk" xmlns:wne="http://schemas.microsoft.com/office/word/2006/wordml" xmlns:wps="http://schemas.microsoft.com/office/word/2010/wordprocessingShape" mc:Ignorable="w14 w15 w16se wp14">
+  <w:endnote w:type="separator" w:id="-1">
+    <w:p>
+      <w:pPr>
+        <w:spacing w:after="0" w:line="240" w:lineRule="auto"/>
+      </w:pPr>
+      <w:r>
+        <w:separator/>
+      </w:r>
+    </w:p>
+  </w:endnote>
+  <w:endnote w:type="continuationSeparator" w:id="0">
+    <w:p>
+      <w:pPr>
+        <w:spacing w:after="0" w:line="240" w:lineRule="auto"/>
+      </w:pPr>
+      <w:r>
+        <w:continuationSeparator/>
+      </w:r>
+    </w:p>
+  </w:endnote>
+</w:endnotes>
+</file>
+
+<file path=word/footer1.xml><?xml version="1.0" encoding="utf-8"?>
+<w:ftr xmlns:wpc="http://schemas.microsoft.com/office/word/2010/wordprocessingCanvas" xmlns:cx="http://schemas.microsoft.com/office/drawing/2014/chartex" xmlns:cx1="http://schemas.microsoft.com/office/drawing/2015/9/8/chartex" xmlns:mc="http://schemas.openxmlformats.org/markup-compatibility/2006" xmlns:o="urn:schemas-microsoft-com:office:office" xmlns:r="http://schemas.openxmlformats.org/officeDocument/2006/relationships" xmlns:m="http://schemas.openxmlformats.org/officeDocument/2006/math" xmlns:v="urn:schemas-microsoft-com:vml" xmlns:wp14="http://schemas.microsoft.com/office/word/2010/wordprocessingDrawing" xmlns:wp="http://schemas.openxmlformats.org/drawingml/2006/wordprocessingDrawing" xmlns:w10="urn:schemas-microsoft-com:office:word" xmlns:w="http://schemas.openxmlformats.org/wordprocessingml/2006/main" xmlns:w14="http://schemas.microsoft.com/office/word/2010/wordml" xmlns:w15="http://schemas.microsoft.com/office/word/2012/wordml" xmlns:w16se="http://schemas.microsoft.com/office/word/2015/wordml/symex" xmlns:wpg="http://schemas.microsoft.com/office/word/2010/wordprocessingGroup" xmlns:wpi="http://schemas.microsoft.com/office/word/2010/wordprocessingInk" xmlns:wne="http://schemas.microsoft.com/office/word/2006/wordml" xmlns:wps="http://schemas.microsoft.com/office/word/2010/wordprocessingShape" mc:Ignorable="w14 w15 w16se wp14">
+  <w:p>
+    <w:pPr>
+      <w:pStyle w:val="Footer"/>
+    </w:pPr>
+  </w:p>
+</w:ftr>
+</file>
+
+<file path=word/footer2.xml><?xml version="1.0" encoding="utf-8"?>
+<w:ftr xmlns:wpc="http://schemas.microsoft.com/office/word/2010/wordprocessingCanvas" xmlns:cx="http://schemas.microsoft.com/office/drawing/2014/chartex" xmlns:cx1="http://schemas.microsoft.com/office/drawing/2015/9/8/chartex" xmlns:mc="http://schemas.openxmlformats.org/markup-compatibility/2006" xmlns:o="urn:schemas-microsoft-com:office:office" xmlns:r="http://schemas.openxmlformats.org/officeDocument/2006/relationships" xmlns:m="http://schemas.openxmlformats.org/officeDocument/2006/math" xmlns:v="urn:schemas-microsoft-com:vml" xmlns:wp14="http://schemas.microsoft.com/office/word/2010/wordprocessingDrawing" xmlns:wp="http://schemas.openxmlformats.org/drawingml/2006/wordprocessingDrawing" xmlns:w10="urn:schemas-microsoft-com:office:word" xmlns:w="http://schemas.openxmlformats.org/wordprocessingml/2006/main" xmlns:w14="http://schemas.microsoft.com/office/word/2010/wordml" xmlns:w15="http://schemas.microsoft.com/office/word/2012/wordml" xmlns:w16se="http://schemas.microsoft.com/office/word/2015/wordml/symex" xmlns:wpg="http://schemas.microsoft.com/office/word/2010/wordprocessingGroup" xmlns:wpi="http://schemas.microsoft.com/office/word/2010/wordprocessingInk" xmlns:wne="http://schemas.microsoft.com/office/word/2006/wordml" xmlns:wps="http://schemas.microsoft.com/office/word/2010/wordprocessingShape" mc:Ignorable="w14 w15 w16se wp14">
+  <w:p>
+    <w:pPr>
+      <w:pStyle w:val="Footer"/>
+    </w:pPr>
+  </w:p>
+</w:ftr>
+</file>
+
+<file path=word/footer3.xml><?xml version="1.0" encoding="utf-8"?>
+<w:ftr xmlns:wpc="http://schemas.microsoft.com/office/word/2010/wordprocessingCanvas" xmlns:cx="http://schemas.microsoft.com/office/drawing/2014/chartex" xmlns:cx1="http://schemas.microsoft.com/office/drawing/2015/9/8/chartex" xmlns:mc="http://schemas.openxmlformats.org/markup-compatibility/2006" xmlns:o="urn:schemas-microsoft-com:office:office" xmlns:r="http://schemas.openxmlformats.org/officeDocument/2006/relationships" xmlns:m="http://schemas.openxmlformats.org/officeDocument/2006/math" xmlns:v="urn:schemas-microsoft-com:vml" xmlns:wp14="http://schemas.microsoft.com/office/word/2010/wordprocessingDrawing" xmlns:wp="http://schemas.openxmlformats.org/drawingml/2006/wordprocessingDrawing" xmlns:w10="urn:schemas-microsoft-com:office:word" xmlns:w="http://schemas.openxmlformats.org/wordprocessingml/2006/main" xmlns:w14="http://schemas.microsoft.com/office/word/2010/wordml" xmlns:w15="http://schemas.microsoft.com/office/word/2012/wordml" xmlns:w16se="http://schemas.microsoft.com/office/word/2015/wordml/symex" xmlns:wpg="http://schemas.microsoft.com/office/word/2010/wordprocessingGroup" xmlns:wpi="http://schemas.microsoft.com/office/word/2010/wordprocessingInk" xmlns:wne="http://schemas.microsoft.com/office/word/2006/wordml" xmlns:wps="http://schemas.microsoft.com/office/word/2010/wordprocessingShape" mc:Ignorable="w14 w15 w16se wp14">
+  <w:p>
+    <w:pPr>
+      <w:pStyle w:val="Footer"/>
+    </w:pPr>
+  </w:p>
+</w:ftr>
+</file>
+
+<file path=word/footnotes.xml><?xml version="1.0" encoding="utf-8"?>
+<w:footnotes xmlns:wpc="http://schemas.microsoft.com/office/word/2010/wordprocessingCanvas" xmlns:cx="http://schemas.microsoft.com/office/drawing/2014/chartex" xmlns:cx1="http://schemas.microsoft.com/office/drawing/2015/9/8/chartex" xmlns:mc="http://schemas.openxmlformats.org/markup-compatibility/2006" xmlns:o="urn:schemas-microsoft-com:office:office" xmlns:r="http://schemas.openxmlformats.org/officeDocument/2006/relationships" xmlns:m="http://schemas.openxmlformats.org/officeDocument/2006/math" xmlns:v="urn:schemas-microsoft-com:vml" xmlns:wp14="http://schemas.microsoft.com/office/word/2010/wordprocessingDrawing" xmlns:wp="http://schemas.openxmlformats.org/drawingml/2006/wordprocessingDrawing" xmlns:w10="urn:schemas-microsoft-com:office:word" xmlns:w="http://schemas.openxmlformats.org/wordprocessingml/2006/main" xmlns:w14="http://schemas.microsoft.com/office/word/2010/wordml" xmlns:w15="http://schemas.microsoft.com/office/word/2012/wordml" xmlns:w16se="http://schemas.microsoft.com/office/word/2015/wordml/symex" xmlns:wpg="http://schemas.microsoft.com/office/word/2010/wordprocessingGroup" xmlns:wpi="http://schemas.microsoft.com/office/word/2010/wordprocessingInk" xmlns:wne="http://schemas.microsoft.com/office/word/2006/wordml" xmlns:wps="http://schemas.microsoft.com/office/word/2010/wordprocessingShape" mc:Ignorable="w14 w15 w16se wp14">
+  <w:footnote w:type="separator" w:id="-1">
+    <w:p>
+      <w:pPr>
+        <w:spacing w:after="0" w:line="240" w:lineRule="auto"/>
+      </w:pPr>
+      <w:r>
+        <w:separator/>
+      </w:r>
+    </w:p>
+  </w:footnote>
+  <w:footnote w:type="continuationSeparator" w:id="0">
+    <w:p>
+      <w:pPr>
+        <w:spacing w:after="0" w:line="240" w:lineRule="auto"/>
+      </w:pPr>
+      <w:r>
+        <w:continuationSeparator/>
+      </w:r>
+    </w:p>
+  </w:footnote>
+</w:footnotes>
+</file>
+
+<file path=word/header1.xml><?xml version="1.0" encoding="utf-8"?>
+<w:hdr xmlns:wpc="http://schemas.microsoft.com/office/word/2010/wordprocessingCanvas" xmlns:cx="http://schemas.microsoft.com/office/drawing/2014/chartex" xmlns:cx1="http://schemas.microsoft.com/office/drawing/2015/9/8/chartex" xmlns:mc="http://schemas.openxmlformats.org/markup-compatibility/2006" xmlns:o="urn:schemas-microsoft-com:office:office" xmlns:r="http://schemas.openxmlformats.org/officeDocument/2006/relationships" xmlns:m="http://schemas.openxmlformats.org/officeDocument/2006/math" xmlns:v="urn:schemas-microsoft-com:vml" xmlns:wp14="http://schemas.microsoft.com/office/word/2010/wordprocessingDrawing" xmlns:wp="http://schemas.openxmlformats.org/drawingml/2006/wordprocessingDrawing" xmlns:w10="urn:schemas-microsoft-com:office:word" xmlns:w="http://schemas.openxmlformats.org/wordprocessingml/2006/main" xmlns:w14="http://schemas.microsoft.com/office/word/2010/wordml" xmlns:w15="http://schemas.microsoft.com/office/word/2012/wordml" xmlns:w16se="http://schemas.microsoft.com/office/word/2015/wordml/symex" xmlns:wpg="http://schemas.microsoft.com/office/word/2010/wordprocessingGroup" xmlns:wpi="http://schemas.microsoft.com/office/word/2010/wordprocessingInk" xmlns:wne="http://schemas.microsoft.com/office/word/2006/wordml" xmlns:wps="http://schemas.microsoft.com/office/word/2010/wordprocessingShape" mc:Ignorable="w14 w15 w16se wp14">
+  <w:p>
+    <w:pPr>
+      <w:pStyle w:val="Header"/>
+    </w:pPr>
+  </w:p>
+</w:hdr>
+</file>
+
+<file path=word/header2.xml><?xml version="1.0" encoding="utf-8"?>
+<w:hdr xmlns:wpc="http://schemas.microsoft.com/office/word/2010/wordprocessingCanvas" xmlns:cx="http://schemas.microsoft.com/office/drawing/2014/chartex" xmlns:cx1="http://schemas.microsoft.com/office/drawing/2015/9/8/chartex" xmlns:mc="http://schemas.openxmlformats.org/markup-compatibility/2006" xmlns:o="urn:schemas-microsoft-com:office:office" xmlns:r="http://schemas.openxmlformats.org/officeDocument/2006/relationships" xmlns:m="http://schemas.openxmlformats.org/officeDocument/2006/math" xmlns:v="urn:schemas-microsoft-com:vml" xmlns:wp14="http://schemas.microsoft.com/office/word/2010/wordprocessingDrawing" xmlns:wp="http://schemas.openxmlformats.org/drawingml/2006/wordprocessingDrawing" xmlns:w10="urn:schemas-microsoft-com:office:word" xmlns:w="http://schemas.openxmlformats.org/wordprocessingml/2006/main" xmlns:w14="http://schemas.microsoft.com/office/word/2010/wordml" xmlns:w15="http://schemas.microsoft.com/office/word/2012/wordml" xmlns:w16se="http://schemas.microsoft.com/office/word/2015/wordml/symex" xmlns:wpg="http://schemas.microsoft.com/office/word/2010/wordprocessingGroup" xmlns:wpi="http://schemas.microsoft.com/office/word/2010/wordprocessingInk" xmlns:wne="http://schemas.microsoft.com/office/word/2006/wordml" xmlns:wps="http://schemas.microsoft.com/office/word/2010/wordprocessingShape" mc:Ignorable="w14 w15 w16se wp14">
+  <w:p>
+    <w:pPr>
+      <w:pStyle w:val="Header"/>
+    </w:pPr>
+  </w:p>
+</w:hdr>
+</file>
+
+<file path=word/header3.xml><?xml version="1.0" encoding="utf-8"?>
+<w:hdr xmlns:wpc="http://schemas.microsoft.com/office/word/2010/wordprocessingCanvas" xmlns:cx="http://schemas.microsoft.com/office/drawing/2014/chartex" xmlns:cx1="http://schemas.microsoft.com/office/drawing/2015/9/8/chartex" xmlns:mc="http://schemas.openxmlformats.org/markup-compatibility/2006" xmlns:o="urn:schemas-microsoft-com:office:office" xmlns:r="http://schemas.openxmlformats.org/officeDocument/2006/relationships" xmlns:m="http://schemas.openxmlformats.org/officeDocument/2006/math" xmlns:v="urn:schemas-microsoft-com:vml" xmlns:wp14="http://schemas.microsoft.com/office/word/2010/wordprocessingDrawing" xmlns:wp="http://schemas.openxmlformats.org/drawingml/2006/wordprocessingDrawing" xmlns:w10="urn:schemas-microsoft-com:office:word" xmlns:w="http://schemas.openxmlformats.org/wordprocessingml/2006/main" xmlns:w14="http://schemas.microsoft.com/office/word/2010/wordml" xmlns:w15="http://schemas.microsoft.com/office/word/2012/wordml" xmlns:w16se="http://schemas.microsoft.com/office/word/2015/wordml/symex" xmlns:wpg="http://schemas.microsoft.com/office/word/2010/wordprocessingGroup" xmlns:wpi="http://schemas.microsoft.com/office/word/2010/wordprocessingInk" xmlns:wne="http://schemas.microsoft.com/office/word/2006/wordml" xmlns:wps="http://schemas.microsoft.com/office/word/2010/wordprocessingShape" mc:Ignorable="w14 w15 w16se wp14">
+  <w:p>
+    <w:pPr>
+      <w:pStyle w:val="Header"/>
+    </w:pPr>
+  </w:p>
+</w:hdr>
 </file>
 
 <file path=word/styles.xml><?xml version="1.0" encoding="utf-8"?>
@@ -1067,6 +1076,50 @@
       <w:szCs w:val="32"/>
     </w:rPr>
   </w:style>
+  <w:style w:type="paragraph" w:styleId="Header">
+    <w:name w:val="header"/>
+    <w:basedOn w:val="Normal"/>
+    <w:link w:val="HeaderChar"/>
+    <w:uiPriority w:val="99"/>
+    <w:unhideWhenUsed/>
+    <w:rsid w:val="00B67ABF"/>
+    <w:pPr>
+      <w:tabs>
+        <w:tab w:val="center" w:pos="4680"/>
+        <w:tab w:val="right" w:pos="9360"/>
+      </w:tabs>
+      <w:spacing w:after="0" w:line="240" w:lineRule="auto"/>
+    </w:pPr>
+  </w:style>
+  <w:style w:type="character" w:customStyle="1" w:styleId="HeaderChar">
+    <w:name w:val="Header Char"/>
+    <w:basedOn w:val="DefaultParagraphFont"/>
+    <w:link w:val="Header"/>
+    <w:uiPriority w:val="99"/>
+    <w:rsid w:val="00B67ABF"/>
+  </w:style>
+  <w:style w:type="paragraph" w:styleId="Footer">
+    <w:name w:val="footer"/>
+    <w:basedOn w:val="Normal"/>
+    <w:link w:val="FooterChar"/>
+    <w:uiPriority w:val="99"/>
+    <w:unhideWhenUsed/>
+    <w:rsid w:val="00B67ABF"/>
+    <w:pPr>
+      <w:tabs>
+        <w:tab w:val="center" w:pos="4680"/>
+        <w:tab w:val="right" w:pos="9360"/>
+      </w:tabs>
+      <w:spacing w:after="0" w:line="240" w:lineRule="auto"/>
+    </w:pPr>
+  </w:style>
+  <w:style w:type="character" w:customStyle="1" w:styleId="FooterChar">
+    <w:name w:val="Footer Char"/>
+    <w:basedOn w:val="DefaultParagraphFont"/>
+    <w:link w:val="Footer"/>
+    <w:uiPriority w:val="99"/>
+    <w:rsid w:val="00B67ABF"/>
+  </w:style>
 </w:styles>
 </file>
 

</xml_diff>